<commit_message>
feat: Add Method (Method Choice)
</commit_message>
<xml_diff>
--- a/Hilfsmittelverzeichnis.docx
+++ b/Hilfsmittelverzeichnis.docx
@@ -6,17 +6,18 @@
       <w:tblPr>
         <w:tblStyle w:val="TableGrid"/>
         <w:tblW w:w="0" w:type="auto"/>
+        <w:tblLayout w:type="fixed"/>
         <w:tblLook w:val="04A0" w:firstRow="1" w:lastRow="0" w:firstColumn="1" w:lastColumn="0" w:noHBand="0" w:noVBand="1"/>
       </w:tblPr>
       <w:tblGrid>
-        <w:gridCol w:w="4586"/>
-        <w:gridCol w:w="2309"/>
-        <w:gridCol w:w="2121"/>
+        <w:gridCol w:w="3397"/>
+        <w:gridCol w:w="4111"/>
+        <w:gridCol w:w="1508"/>
       </w:tblGrid>
       <w:tr>
         <w:tc>
           <w:tcPr>
-            <w:tcW w:w="3005" w:type="dxa"/>
+            <w:tcW w:w="3397" w:type="dxa"/>
           </w:tcPr>
           <w:p>
             <w:pPr>
@@ -36,7 +37,7 @@
         </w:tc>
         <w:tc>
           <w:tcPr>
-            <w:tcW w:w="3005" w:type="dxa"/>
+            <w:tcW w:w="4111" w:type="dxa"/>
           </w:tcPr>
           <w:p>
             <w:pPr>
@@ -56,7 +57,7 @@
         </w:tc>
         <w:tc>
           <w:tcPr>
-            <w:tcW w:w="3006" w:type="dxa"/>
+            <w:tcW w:w="1508" w:type="dxa"/>
           </w:tcPr>
           <w:p>
             <w:pPr>
@@ -78,7 +79,7 @@
       <w:tr>
         <w:tc>
           <w:tcPr>
-            <w:tcW w:w="3005" w:type="dxa"/>
+            <w:tcW w:w="3397" w:type="dxa"/>
           </w:tcPr>
           <w:p>
             <w:r>
@@ -104,7 +105,7 @@
         </w:tc>
         <w:tc>
           <w:tcPr>
-            <w:tcW w:w="3005" w:type="dxa"/>
+            <w:tcW w:w="4111" w:type="dxa"/>
           </w:tcPr>
           <w:p>
             <w:r>
@@ -114,7 +115,7 @@
         </w:tc>
         <w:tc>
           <w:tcPr>
-            <w:tcW w:w="3006" w:type="dxa"/>
+            <w:tcW w:w="1508" w:type="dxa"/>
           </w:tcPr>
           <w:p>
             <w:r>
@@ -126,21 +127,43 @@
       <w:tr>
         <w:tc>
           <w:tcPr>
-            <w:tcW w:w="3005" w:type="dxa"/>
+            <w:tcW w:w="3397" w:type="dxa"/>
           </w:tcPr>
-          <w:p/>
+          <w:p>
+            <w:r>
+              <w:t>ChatGPT, chatgpt.com</w:t>
+            </w:r>
+          </w:p>
         </w:tc>
         <w:tc>
           <w:tcPr>
-            <w:tcW w:w="3005" w:type="dxa"/>
+            <w:tcW w:w="4111" w:type="dxa"/>
           </w:tcPr>
-          <w:p/>
+          <w:p>
+            <w:r>
+              <w:t>Manual social media content analysis with removed stop words: how to quantitatively cluster the topics? With references to the methods</w:t>
+            </w:r>
+          </w:p>
+          <w:p>
+            <w:hyperlink r:id="rId4" w:history="1">
+              <w:r>
+                <w:rPr>
+                  <w:rStyle w:val="Hyperlink"/>
+                </w:rPr>
+                <w:t>https://chatgpt.com/share/67e2cae8-2e8c-8007-9d68-c58ec505dc94</w:t>
+              </w:r>
+            </w:hyperlink>
+          </w:p>
         </w:tc>
         <w:tc>
           <w:tcPr>
-            <w:tcW w:w="3006" w:type="dxa"/>
+            <w:tcW w:w="1508" w:type="dxa"/>
           </w:tcPr>
-          <w:p/>
+          <w:p>
+            <w:r>
+              <w:t>25.03.2025</w:t>
+            </w:r>
+          </w:p>
         </w:tc>
       </w:tr>
     </w:tbl>
@@ -1081,6 +1104,29 @@
       </w:tblBorders>
     </w:tblPr>
   </w:style>
+  <w:style w:type="character" w:styleId="Hyperlink">
+    <w:name w:val="Hyperlink"/>
+    <w:basedOn w:val="DefaultParagraphFont"/>
+    <w:uiPriority w:val="99"/>
+    <w:unhideWhenUsed/>
+    <w:rsid w:val="000E668E"/>
+    <w:rPr>
+      <w:color w:val="467886" w:themeColor="hyperlink"/>
+      <w:u w:val="single"/>
+    </w:rPr>
+  </w:style>
+  <w:style w:type="character" w:styleId="UnresolvedMention">
+    <w:name w:val="Unresolved Mention"/>
+    <w:basedOn w:val="DefaultParagraphFont"/>
+    <w:uiPriority w:val="99"/>
+    <w:semiHidden/>
+    <w:unhideWhenUsed/>
+    <w:rsid w:val="000E668E"/>
+    <w:rPr>
+      <w:color w:val="605E5C"/>
+      <w:shd w:val="clear" w:color="auto" w:fill="E1DFDD"/>
+    </w:rPr>
+  </w:style>
 </w:styles>
 </file>
 

</xml_diff>

<commit_message>
feat: crawler retrieve main page articles and metadata
</commit_message>
<xml_diff>
--- a/Hilfsmittelverzeichnis.docx
+++ b/Hilfsmittelverzeichnis.docx
@@ -164,6 +164,79 @@
               <w:t>25.03.2025</w:t>
             </w:r>
           </w:p>
+        </w:tc>
+      </w:tr>
+      <w:tr>
+        <w:tc>
+          <w:tcPr>
+            <w:tcW w:w="3397" w:type="dxa"/>
+          </w:tcPr>
+          <w:p>
+            <w:r>
+              <w:t>ChatGPT, chatgpt.com</w:t>
+            </w:r>
+          </w:p>
+        </w:tc>
+        <w:tc>
+          <w:tcPr>
+            <w:tcW w:w="4111" w:type="dxa"/>
+          </w:tcPr>
+          <w:p>
+            <w:r>
+              <w:t xml:space="preserve">context for this chat: i am building a python webscraper to automatically download articles from a web page. I am using python3 on a mac with the packages requests, beautifulsoup4 and seleniumbase installed. You are </w:t>
+            </w:r>
+            <w:r>
+              <w:t xml:space="preserve">to </w:t>
+            </w:r>
+            <w:r>
+              <w:t>here to support me in programming the file and to help me with any issues</w:t>
+            </w:r>
+          </w:p>
+          <w:p>
+            <w:hyperlink r:id="rId5" w:history="1">
+              <w:r>
+                <w:rPr>
+                  <w:rStyle w:val="Hyperlink"/>
+                </w:rPr>
+                <w:t>https://chatgpt.com/c/67f8e4ba-30f4-8007-bb5f-9c9ec28c9750</w:t>
+              </w:r>
+            </w:hyperlink>
+          </w:p>
+        </w:tc>
+        <w:tc>
+          <w:tcPr>
+            <w:tcW w:w="1508" w:type="dxa"/>
+          </w:tcPr>
+          <w:p>
+            <w:r>
+              <w:t>Initialisiert</w:t>
+            </w:r>
+          </w:p>
+          <w:p>
+            <w:r>
+              <w:t>11.04.2025</w:t>
+            </w:r>
+          </w:p>
+        </w:tc>
+      </w:tr>
+      <w:tr>
+        <w:tc>
+          <w:tcPr>
+            <w:tcW w:w="3397" w:type="dxa"/>
+          </w:tcPr>
+          <w:p/>
+        </w:tc>
+        <w:tc>
+          <w:tcPr>
+            <w:tcW w:w="4111" w:type="dxa"/>
+          </w:tcPr>
+          <w:p/>
+        </w:tc>
+        <w:tc>
+          <w:tcPr>
+            <w:tcW w:w="1508" w:type="dxa"/>
+          </w:tcPr>
+          <w:p/>
         </w:tc>
       </w:tr>
     </w:tbl>

</xml_diff>

<commit_message>
feat: Initial analysis setup
</commit_message>
<xml_diff>
--- a/Hilfsmittelverzeichnis.docx
+++ b/Hilfsmittelverzeichnis.docx
@@ -224,19 +224,46 @@
           <w:tcPr>
             <w:tcW w:w="3397" w:type="dxa"/>
           </w:tcPr>
-          <w:p/>
+          <w:p>
+            <w:r>
+              <w:t>ChatGPT, chatgpt.com</w:t>
+            </w:r>
+          </w:p>
         </w:tc>
         <w:tc>
           <w:tcPr>
             <w:tcW w:w="4111" w:type="dxa"/>
           </w:tcPr>
-          <w:p/>
+          <w:p>
+            <w:r>
+              <w:t>Context for this chat: I have a json dataset which I want to analyse with R in VSCode using the tidyverse package, which contains ggplot2 for data visualisation. The dataset file (~/analysis/dataset.json) is stored in the same folder as the r file which is used to execute the analysis. Never change values, only value formats when directly told so. Highlight the diff for each adjustment in any of the files. Document functions</w:t>
+            </w:r>
+          </w:p>
+          <w:p>
+            <w:hyperlink r:id="rId6" w:history="1">
+              <w:r>
+                <w:rPr>
+                  <w:rStyle w:val="Hyperlink"/>
+                </w:rPr>
+                <w:t>https://chatgpt.com/share/681de9bc-27f8-8007-b147-6f995028c468</w:t>
+              </w:r>
+            </w:hyperlink>
+          </w:p>
         </w:tc>
         <w:tc>
           <w:tcPr>
             <w:tcW w:w="1508" w:type="dxa"/>
           </w:tcPr>
-          <w:p/>
+          <w:p>
+            <w:r>
+              <w:t>Initialisiert</w:t>
+            </w:r>
+          </w:p>
+          <w:p>
+            <w:r>
+              <w:t>05.05.2025</w:t>
+            </w:r>
+          </w:p>
         </w:tc>
       </w:tr>
     </w:tbl>

</xml_diff>

<commit_message>
style: styling of plots
</commit_message>
<xml_diff>
--- a/Hilfsmittelverzeichnis.docx
+++ b/Hilfsmittelverzeichnis.docx
@@ -53,6 +53,13 @@
               </w:rPr>
               <w:t>Prompt</w:t>
             </w:r>
+            <w:r>
+              <w:rPr>
+                <w:b/>
+                <w:bCs/>
+              </w:rPr>
+              <w:t>/Details</w:t>
+            </w:r>
           </w:p>
         </w:tc>
         <w:tc>
@@ -145,7 +152,7 @@
             </w:r>
           </w:p>
           <w:p>
-            <w:hyperlink r:id="rId4" w:history="1">
+            <w:hyperlink r:id="rId5" w:history="1">
               <w:r>
                 <w:rPr>
                   <w:rStyle w:val="Hyperlink"/>
@@ -191,9 +198,12 @@
             <w:r>
               <w:t>here to support me in programming the file and to help me with any issues</w:t>
             </w:r>
-          </w:p>
-          <w:p>
-            <w:hyperlink r:id="rId5" w:history="1">
+            <w:r>
+              <w:t>.</w:t>
+            </w:r>
+          </w:p>
+          <w:p>
+            <w:hyperlink r:id="rId6" w:history="1">
               <w:r>
                 <w:rPr>
                   <w:rStyle w:val="Hyperlink"/>
@@ -238,9 +248,12 @@
             <w:r>
               <w:t>Context for this chat: I have a json dataset which I want to analyse with R in VSCode using the tidyverse package, which contains ggplot2 for data visualisation. The dataset file (~/analysis/dataset.json) is stored in the same folder as the r file which is used to execute the analysis. Never change values, only value formats when directly told so. Highlight the diff for each adjustment in any of the files. Document functions</w:t>
             </w:r>
-          </w:p>
-          <w:p>
-            <w:hyperlink r:id="rId6" w:history="1">
+            <w:r>
+              <w:t>.</w:t>
+            </w:r>
+          </w:p>
+          <w:p>
+            <w:hyperlink r:id="rId7" w:history="1">
               <w:r>
                 <w:rPr>
                   <w:rStyle w:val="Hyperlink"/>
@@ -264,6 +277,93 @@
               <w:t>05.05.2025</w:t>
             </w:r>
           </w:p>
+        </w:tc>
+      </w:tr>
+      <w:tr>
+        <w:tc>
+          <w:tcPr>
+            <w:tcW w:w="3397" w:type="dxa"/>
+          </w:tcPr>
+          <w:p>
+            <w:r>
+              <w:t>R  in Visual Studio Code</w:t>
+            </w:r>
+          </w:p>
+        </w:tc>
+        <w:tc>
+          <w:tcPr>
+            <w:tcW w:w="4111" w:type="dxa"/>
+          </w:tcPr>
+          <w:p>
+            <w:r>
+              <w:t>Statistische Auswertung des Datensatzes</w:t>
+            </w:r>
+          </w:p>
+          <w:p>
+            <w:r>
+              <w:t>Packages</w:t>
+            </w:r>
+            <w:r>
+              <w:t xml:space="preserve"> (funktional</w:t>
+            </w:r>
+            <w:r>
+              <w:t>:</w:t>
+            </w:r>
+          </w:p>
+          <w:p>
+            <w:pPr>
+              <w:pStyle w:val="ListParagraph"/>
+              <w:numPr>
+                <w:ilvl w:val="0"/>
+                <w:numId w:val="1"/>
+              </w:numPr>
+            </w:pPr>
+            <w:r>
+              <w:t>Tidyverse</w:t>
+            </w:r>
+          </w:p>
+          <w:p>
+            <w:pPr>
+              <w:pStyle w:val="ListParagraph"/>
+              <w:numPr>
+                <w:ilvl w:val="0"/>
+                <w:numId w:val="1"/>
+              </w:numPr>
+            </w:pPr>
+            <w:r>
+              <w:t>Ggplot2</w:t>
+            </w:r>
+          </w:p>
+          <w:p>
+            <w:pPr>
+              <w:pStyle w:val="ListParagraph"/>
+              <w:numPr>
+                <w:ilvl w:val="0"/>
+                <w:numId w:val="1"/>
+              </w:numPr>
+            </w:pPr>
+            <w:r>
+              <w:t>Dplyer</w:t>
+            </w:r>
+          </w:p>
+          <w:p>
+            <w:pPr>
+              <w:pStyle w:val="ListParagraph"/>
+              <w:numPr>
+                <w:ilvl w:val="0"/>
+                <w:numId w:val="1"/>
+              </w:numPr>
+            </w:pPr>
+            <w:r>
+              <w:t>Tidyr</w:t>
+            </w:r>
+          </w:p>
+        </w:tc>
+        <w:tc>
+          <w:tcPr>
+            <w:tcW w:w="1508" w:type="dxa"/>
+          </w:tcPr>
+          <w:p/>
         </w:tc>
       </w:tr>
     </w:tbl>
@@ -276,6 +376,127 @@
     </w:sectPr>
   </w:body>
 </w:document>
+</file>
+
+<file path=word/numbering.xml><?xml version="1.0" encoding="utf-8"?>
+<w:numbering xmlns:wpc="http://schemas.microsoft.com/office/word/2010/wordprocessingCanvas" xmlns:cx="http://schemas.microsoft.com/office/drawing/2014/chartex" xmlns:cx1="http://schemas.microsoft.com/office/drawing/2015/9/8/chartex" xmlns:cx2="http://schemas.microsoft.com/office/drawing/2015/10/21/chartex" xmlns:cx3="http://schemas.microsoft.com/office/drawing/2016/5/9/chartex" xmlns:cx4="http://schemas.microsoft.com/office/drawing/2016/5/10/chartex" xmlns:cx5="http://schemas.microsoft.com/office/drawing/2016/5/11/chartex" xmlns:cx6="http://schemas.microsoft.com/office/drawing/2016/5/12/chartex" xmlns:cx7="http://schemas.microsoft.com/office/drawing/2016/5/13/chartex" xmlns:cx8="http://schemas.microsoft.com/office/drawing/2016/5/14/chartex" xmlns:mc="http://schemas.openxmlformats.org/markup-compatibility/2006" xmlns:aink="http://schemas.microsoft.com/office/drawing/2016/ink" xmlns:am3d="http://schemas.microsoft.com/office/drawing/2017/model3d" xmlns:o="urn:schemas-microsoft-com:office:office" xmlns:oel="http://schemas.microsoft.com/office/2019/extlst" xmlns:r="http://schemas.openxmlformats.org/officeDocument/2006/relationships" xmlns:m="http://schemas.openxmlformats.org/officeDocument/2006/math" xmlns:v="urn:schemas-microsoft-com:vml" xmlns:wp14="http://schemas.microsoft.com/office/word/2010/wordprocessingDrawing" xmlns:wp="http://schemas.openxmlformats.org/drawingml/2006/wordprocessingDrawing" xmlns:w10="urn:schemas-microsoft-com:office:word" xmlns:w="http://schemas.openxmlformats.org/wordprocessingml/2006/main" xmlns:w14="http://schemas.microsoft.com/office/word/2010/wordml" xmlns:w15="http://schemas.microsoft.com/office/word/2012/wordml" xmlns:w16cex="http://schemas.microsoft.com/office/word/2018/wordml/cex" xmlns:w16cid="http://schemas.microsoft.com/office/word/2016/wordml/cid" xmlns:w16="http://schemas.microsoft.com/office/word/2018/wordml" xmlns:w16du="http://schemas.microsoft.com/office/word/2023/wordml/word16du" xmlns:w16sdtdh="http://schemas.microsoft.com/office/word/2020/wordml/sdtdatahash" xmlns:w16sdtfl="http://schemas.microsoft.com/office/word/2024/wordml/sdtformatlock" xmlns:w16se="http://schemas.microsoft.com/office/word/2015/wordml/symex" xmlns:wpg="http://schemas.microsoft.com/office/word/2010/wordprocessingGroup" xmlns:wpi="http://schemas.microsoft.com/office/word/2010/wordprocessingInk" xmlns:wne="http://schemas.microsoft.com/office/word/2006/wordml" xmlns:wps="http://schemas.microsoft.com/office/word/2010/wordprocessingShape" mc:Ignorable="w14 w15 w16se w16cid w16 w16cex w16sdtdh w16sdtfl w16du wp14">
+  <w:abstractNum w:abstractNumId="0" w15:restartNumberingAfterBreak="0">
+    <w:nsid w:val="399E13BB"/>
+    <w:multiLevelType w:val="hybridMultilevel"/>
+    <w:tmpl w:val="31A29B9C"/>
+    <w:lvl w:ilvl="0" w:tplc="F62445B8">
+      <w:start w:val="5"/>
+      <w:numFmt w:val="bullet"/>
+      <w:lvlText w:val="-"/>
+      <w:lvlJc w:val="left"/>
+      <w:pPr>
+        <w:ind w:left="720" w:hanging="360"/>
+      </w:pPr>
+      <w:rPr>
+        <w:rFonts w:ascii="Aptos" w:eastAsiaTheme="minorHAnsi" w:hAnsi="Aptos" w:cstheme="minorBidi" w:hint="default"/>
+      </w:rPr>
+    </w:lvl>
+    <w:lvl w:ilvl="1" w:tplc="08090003" w:tentative="1">
+      <w:start w:val="1"/>
+      <w:numFmt w:val="bullet"/>
+      <w:lvlText w:val="o"/>
+      <w:lvlJc w:val="left"/>
+      <w:pPr>
+        <w:ind w:left="1440" w:hanging="360"/>
+      </w:pPr>
+      <w:rPr>
+        <w:rFonts w:ascii="Courier New" w:hAnsi="Courier New" w:cs="Courier New" w:hint="default"/>
+      </w:rPr>
+    </w:lvl>
+    <w:lvl w:ilvl="2" w:tplc="08090005" w:tentative="1">
+      <w:start w:val="1"/>
+      <w:numFmt w:val="bullet"/>
+      <w:lvlText w:val=""/>
+      <w:lvlJc w:val="left"/>
+      <w:pPr>
+        <w:ind w:left="2160" w:hanging="360"/>
+      </w:pPr>
+      <w:rPr>
+        <w:rFonts w:ascii="Wingdings" w:hAnsi="Wingdings" w:hint="default"/>
+      </w:rPr>
+    </w:lvl>
+    <w:lvl w:ilvl="3" w:tplc="08090001" w:tentative="1">
+      <w:start w:val="1"/>
+      <w:numFmt w:val="bullet"/>
+      <w:lvlText w:val=""/>
+      <w:lvlJc w:val="left"/>
+      <w:pPr>
+        <w:ind w:left="2880" w:hanging="360"/>
+      </w:pPr>
+      <w:rPr>
+        <w:rFonts w:ascii="Symbol" w:hAnsi="Symbol" w:hint="default"/>
+      </w:rPr>
+    </w:lvl>
+    <w:lvl w:ilvl="4" w:tplc="08090003" w:tentative="1">
+      <w:start w:val="1"/>
+      <w:numFmt w:val="bullet"/>
+      <w:lvlText w:val="o"/>
+      <w:lvlJc w:val="left"/>
+      <w:pPr>
+        <w:ind w:left="3600" w:hanging="360"/>
+      </w:pPr>
+      <w:rPr>
+        <w:rFonts w:ascii="Courier New" w:hAnsi="Courier New" w:cs="Courier New" w:hint="default"/>
+      </w:rPr>
+    </w:lvl>
+    <w:lvl w:ilvl="5" w:tplc="08090005" w:tentative="1">
+      <w:start w:val="1"/>
+      <w:numFmt w:val="bullet"/>
+      <w:lvlText w:val=""/>
+      <w:lvlJc w:val="left"/>
+      <w:pPr>
+        <w:ind w:left="4320" w:hanging="360"/>
+      </w:pPr>
+      <w:rPr>
+        <w:rFonts w:ascii="Wingdings" w:hAnsi="Wingdings" w:hint="default"/>
+      </w:rPr>
+    </w:lvl>
+    <w:lvl w:ilvl="6" w:tplc="08090001" w:tentative="1">
+      <w:start w:val="1"/>
+      <w:numFmt w:val="bullet"/>
+      <w:lvlText w:val=""/>
+      <w:lvlJc w:val="left"/>
+      <w:pPr>
+        <w:ind w:left="5040" w:hanging="360"/>
+      </w:pPr>
+      <w:rPr>
+        <w:rFonts w:ascii="Symbol" w:hAnsi="Symbol" w:hint="default"/>
+      </w:rPr>
+    </w:lvl>
+    <w:lvl w:ilvl="7" w:tplc="08090003" w:tentative="1">
+      <w:start w:val="1"/>
+      <w:numFmt w:val="bullet"/>
+      <w:lvlText w:val="o"/>
+      <w:lvlJc w:val="left"/>
+      <w:pPr>
+        <w:ind w:left="5760" w:hanging="360"/>
+      </w:pPr>
+      <w:rPr>
+        <w:rFonts w:ascii="Courier New" w:hAnsi="Courier New" w:cs="Courier New" w:hint="default"/>
+      </w:rPr>
+    </w:lvl>
+    <w:lvl w:ilvl="8" w:tplc="08090005" w:tentative="1">
+      <w:start w:val="1"/>
+      <w:numFmt w:val="bullet"/>
+      <w:lvlText w:val=""/>
+      <w:lvlJc w:val="left"/>
+      <w:pPr>
+        <w:ind w:left="6480" w:hanging="360"/>
+      </w:pPr>
+      <w:rPr>
+        <w:rFonts w:ascii="Wingdings" w:hAnsi="Wingdings" w:hint="default"/>
+      </w:rPr>
+    </w:lvl>
+  </w:abstractNum>
+  <w:num w:numId="1" w16cid:durableId="662973422">
+    <w:abstractNumId w:val="0"/>
+  </w:num>
+</w:numbering>
 </file>
 
 <file path=word/styles.xml><?xml version="1.0" encoding="utf-8"?>

</xml_diff>